<commit_message>
Change AWS certification URL
</commit_message>
<xml_diff>
--- a/assets/resume.docx
+++ b/assets/resume.docx
@@ -386,15 +386,7 @@
         <w:t>Smarty Systems</w:t>
       </w:r>
       <w:r>
-        <w:t xml:space="preserve"> / </w:t>
-      </w:r>
-      <w:proofErr w:type="spellStart"/>
-      <w:r>
-        <w:t>Zalka</w:t>
-      </w:r>
-      <w:proofErr w:type="spellEnd"/>
-      <w:r>
-        <w:t>, Lebanon</w:t>
+        <w:t xml:space="preserve"> / Zalka, Lebanon</w:t>
       </w:r>
     </w:p>
     <w:p>
@@ -513,15 +505,7 @@
         <w:t>that feed to</w:t>
       </w:r>
       <w:r>
-        <w:t xml:space="preserve"> a machine learning API for online prediction. The real time processing was done using </w:t>
-      </w:r>
-      <w:proofErr w:type="spellStart"/>
-      <w:r>
-        <w:t>VoltDB</w:t>
-      </w:r>
-      <w:proofErr w:type="spellEnd"/>
-      <w:r>
-        <w:t>, a fast in-memory RDBMS.</w:t>
+        <w:t xml:space="preserve"> a machine learning API for online prediction. The real time processing was done using VoltDB, a fast in-memory RDBMS.</w:t>
       </w:r>
     </w:p>
     <w:p>
@@ -539,15 +523,7 @@
         <w:t xml:space="preserve">as </w:t>
       </w:r>
       <w:r>
-        <w:t xml:space="preserve">service discovery using </w:t>
-      </w:r>
-      <w:proofErr w:type="spellStart"/>
-      <w:r>
-        <w:t>Hashicorp</w:t>
-      </w:r>
-      <w:proofErr w:type="spellEnd"/>
-      <w:r>
-        <w:t xml:space="preserve"> Consul.</w:t>
+        <w:t>service discovery using Hashicorp Consul.</w:t>
       </w:r>
     </w:p>
     <w:p>
@@ -726,13 +702,8 @@
         <w:t>PostgreSQL</w:t>
       </w:r>
       <w:r>
-        <w:t xml:space="preserve">, </w:t>
-      </w:r>
-      <w:proofErr w:type="spellStart"/>
-      <w:r>
-        <w:t>VoltDB</w:t>
-      </w:r>
-      <w:proofErr w:type="spellEnd"/>
+        <w:t>, VoltDB</w:t>
+      </w:r>
       <w:r>
         <w:t>…</w:t>
       </w:r>
@@ -900,7 +871,7 @@
           <w:rPr>
             <w:rStyle w:val="Hyperlink"/>
           </w:rPr>
-          <w:t>Amazon Web Services Solutions Architect Associate</w:t>
+          <w:t>AWS Certified Solutions Architect – Associate</w:t>
         </w:r>
       </w:hyperlink>
     </w:p>
@@ -3530,6 +3501,7 @@
     <w:rsid w:val="000205A6"/>
     <w:rsid w:val="000B4904"/>
     <w:rsid w:val="000E0DFD"/>
+    <w:rsid w:val="001F08A5"/>
     <w:rsid w:val="002A110D"/>
     <w:rsid w:val="002A3483"/>
     <w:rsid w:val="002A6A4F"/>
@@ -3539,6 +3511,7 @@
     <w:rsid w:val="00601196"/>
     <w:rsid w:val="0064007D"/>
     <w:rsid w:val="00652393"/>
+    <w:rsid w:val="0065374D"/>
     <w:rsid w:val="006773C3"/>
     <w:rsid w:val="00742057"/>
     <w:rsid w:val="00767DA7"/>

</xml_diff>

<commit_message>
Align document with index
</commit_message>
<xml_diff>
--- a/assets/resume.docx
+++ b/assets/resume.docx
@@ -54,13 +54,16 @@
         <w:t xml:space="preserve">always ready to learn and improve </w:t>
       </w:r>
       <w:r>
-        <w:t>my skills</w:t>
+        <w:t>his</w:t>
+      </w:r>
+      <w:r>
+        <w:t xml:space="preserve"> skills</w:t>
       </w:r>
       <w:r>
         <w:t xml:space="preserve">. I focus on </w:t>
       </w:r>
       <w:r>
-        <w:t>developing</w:t>
+        <w:t>designing</w:t>
       </w:r>
       <w:r>
         <w:t xml:space="preserve"> distributed services that are performant, efficient, resilient, and maintainable. These services need to handle data at a very large </w:t>
@@ -386,7 +389,15 @@
         <w:t>Smarty Systems</w:t>
       </w:r>
       <w:r>
-        <w:t xml:space="preserve"> / Zalka, Lebanon</w:t>
+        <w:t xml:space="preserve"> / </w:t>
+      </w:r>
+      <w:proofErr w:type="spellStart"/>
+      <w:r>
+        <w:t>Zalka</w:t>
+      </w:r>
+      <w:proofErr w:type="spellEnd"/>
+      <w:r>
+        <w:t>, Lebanon</w:t>
       </w:r>
     </w:p>
     <w:p>
@@ -505,7 +516,15 @@
         <w:t>that feed to</w:t>
       </w:r>
       <w:r>
-        <w:t xml:space="preserve"> a machine learning API for online prediction. The real time processing was done using VoltDB, a fast in-memory RDBMS.</w:t>
+        <w:t xml:space="preserve"> a machine learning API for online prediction. The real time processing was done using </w:t>
+      </w:r>
+      <w:proofErr w:type="spellStart"/>
+      <w:r>
+        <w:t>VoltDB</w:t>
+      </w:r>
+      <w:proofErr w:type="spellEnd"/>
+      <w:r>
+        <w:t>, a fast in-memory RDBMS.</w:t>
       </w:r>
     </w:p>
     <w:p>
@@ -523,7 +542,15 @@
         <w:t xml:space="preserve">as </w:t>
       </w:r>
       <w:r>
-        <w:t>service discovery using Hashicorp Consul.</w:t>
+        <w:t xml:space="preserve">service discovery using </w:t>
+      </w:r>
+      <w:proofErr w:type="spellStart"/>
+      <w:r>
+        <w:t>Hashicorp</w:t>
+      </w:r>
+      <w:proofErr w:type="spellEnd"/>
+      <w:r>
+        <w:t xml:space="preserve"> Consul.</w:t>
       </w:r>
     </w:p>
     <w:p>
@@ -702,8 +729,13 @@
         <w:t>PostgreSQL</w:t>
       </w:r>
       <w:r>
-        <w:t>, VoltDB</w:t>
-      </w:r>
+        <w:t xml:space="preserve">, </w:t>
+      </w:r>
+      <w:proofErr w:type="spellStart"/>
+      <w:r>
+        <w:t>VoltDB</w:t>
+      </w:r>
+      <w:proofErr w:type="spellEnd"/>
       <w:r>
         <w:t>…</w:t>
       </w:r>
@@ -3502,6 +3534,7 @@
     <w:rsid w:val="000B4904"/>
     <w:rsid w:val="000E0DFD"/>
     <w:rsid w:val="001F08A5"/>
+    <w:rsid w:val="00242C68"/>
     <w:rsid w:val="002A110D"/>
     <w:rsid w:val="002A3483"/>
     <w:rsid w:val="002A6A4F"/>

</xml_diff>